<commit_message>
Add the HW report
</commit_message>
<xml_diff>
--- a/HW1/Report.docx
+++ b/HW1/Report.docx
@@ -7,7 +7,7 @@
         <w:spacing w:line="60" w:lineRule="auto"/>
         <w:jc w:val="center"/>
         <w:rPr>
-          <w:rFonts w:ascii="Times New Roman" w:hAnsi="Times New Roman" w:cs="Times New Roman"/>
+          <w:rFonts w:ascii="Times New Roman" w:eastAsia="標楷體" w:hAnsi="Times New Roman" w:cs="Times New Roman"/>
           <w:kern w:val="0"/>
           <w:sz w:val="28"/>
           <w:szCs w:val="24"/>
@@ -15,28 +15,28 @@
       </w:pPr>
       <w:r>
         <w:rPr>
-          <w:rFonts w:ascii="Times New Roman" w:hAnsi="Times New Roman" w:cs="Times New Roman"/>
+          <w:rFonts w:ascii="Times New Roman" w:eastAsia="標楷體" w:hAnsi="Times New Roman" w:cs="Times New Roman"/>
           <w:sz w:val="28"/>
         </w:rPr>
         <w:t>202</w:t>
       </w:r>
       <w:r>
         <w:rPr>
-          <w:rFonts w:ascii="Times New Roman" w:hAnsi="Times New Roman" w:cs="Times New Roman" w:hint="eastAsia"/>
+          <w:rFonts w:ascii="Times New Roman" w:eastAsia="標楷體" w:hAnsi="Times New Roman" w:cs="Times New Roman"/>
           <w:sz w:val="28"/>
         </w:rPr>
         <w:t>3</w:t>
       </w:r>
       <w:r>
         <w:rPr>
-          <w:rFonts w:ascii="Times New Roman" w:hAnsi="Times New Roman" w:cs="Times New Roman"/>
+          <w:rFonts w:ascii="Times New Roman" w:eastAsia="標楷體" w:hAnsi="Times New Roman" w:cs="Times New Roman"/>
           <w:sz w:val="28"/>
         </w:rPr>
         <w:t xml:space="preserve"> Digital IC Design Homework </w:t>
       </w:r>
       <w:r>
         <w:rPr>
-          <w:rFonts w:ascii="Times New Roman" w:hAnsi="Times New Roman" w:cs="Times New Roman"/>
+          <w:rFonts w:ascii="Times New Roman" w:eastAsia="標楷體" w:hAnsi="Times New Roman" w:cs="Times New Roman"/>
           <w:sz w:val="28"/>
         </w:rPr>
         <w:t>1</w:t>
@@ -68,12 +68,12 @@
           <w:p>
             <w:pPr>
               <w:rPr>
-                <w:rFonts w:ascii="Times New Roman" w:hAnsi="Times New Roman" w:cs="Times New Roman"/>
-              </w:rPr>
-            </w:pPr>
-            <w:r>
-              <w:rPr>
-                <w:rFonts w:ascii="Times New Roman" w:hAnsi="Times New Roman" w:cs="Times New Roman" w:hint="eastAsia"/>
+                <w:rFonts w:ascii="Times New Roman" w:eastAsia="標楷體" w:hAnsi="Times New Roman" w:cs="Times New Roman"/>
+              </w:rPr>
+            </w:pPr>
+            <w:r>
+              <w:rPr>
+                <w:rFonts w:ascii="Times New Roman" w:eastAsia="標楷體" w:hAnsi="Times New Roman" w:cs="Times New Roman"/>
               </w:rPr>
               <w:t>NAME</w:t>
             </w:r>
@@ -88,9 +88,15 @@
           <w:p>
             <w:pPr>
               <w:rPr>
-                <w:rFonts w:ascii="Times New Roman" w:hAnsi="Times New Roman" w:cs="Times New Roman"/>
-              </w:rPr>
-            </w:pPr>
+                <w:rFonts w:ascii="Times New Roman" w:eastAsia="標楷體" w:hAnsi="Times New Roman" w:cs="Times New Roman"/>
+              </w:rPr>
+            </w:pPr>
+            <w:r>
+              <w:rPr>
+                <w:rFonts w:ascii="Times New Roman" w:eastAsia="標楷體" w:hAnsi="Times New Roman" w:cs="Times New Roman"/>
+              </w:rPr>
+              <w:t>林宜謙</w:t>
+            </w:r>
           </w:p>
         </w:tc>
       </w:tr>
@@ -103,12 +109,12 @@
           <w:p>
             <w:pPr>
               <w:rPr>
-                <w:rFonts w:ascii="Times New Roman" w:hAnsi="Times New Roman" w:cs="Times New Roman"/>
-              </w:rPr>
-            </w:pPr>
-            <w:r>
-              <w:rPr>
-                <w:rFonts w:ascii="Times New Roman" w:hAnsi="Times New Roman" w:cs="Times New Roman" w:hint="eastAsia"/>
+                <w:rFonts w:ascii="Times New Roman" w:eastAsia="標楷體" w:hAnsi="Times New Roman" w:cs="Times New Roman"/>
+              </w:rPr>
+            </w:pPr>
+            <w:r>
+              <w:rPr>
+                <w:rFonts w:ascii="Times New Roman" w:eastAsia="標楷體" w:hAnsi="Times New Roman" w:cs="Times New Roman"/>
               </w:rPr>
               <w:t>Student ID</w:t>
             </w:r>
@@ -123,9 +129,15 @@
           <w:p>
             <w:pPr>
               <w:rPr>
-                <w:rFonts w:ascii="Times New Roman" w:hAnsi="Times New Roman" w:cs="Times New Roman"/>
-              </w:rPr>
-            </w:pPr>
+                <w:rFonts w:ascii="Times New Roman" w:eastAsia="標楷體" w:hAnsi="Times New Roman" w:cs="Times New Roman"/>
+              </w:rPr>
+            </w:pPr>
+            <w:r>
+              <w:rPr>
+                <w:rFonts w:ascii="Times New Roman" w:eastAsia="標楷體" w:hAnsi="Times New Roman" w:cs="Times New Roman"/>
+              </w:rPr>
+              <w:t>N16100250</w:t>
+            </w:r>
           </w:p>
         </w:tc>
       </w:tr>
@@ -139,37 +151,23 @@
             <w:pPr>
               <w:jc w:val="center"/>
               <w:rPr>
-                <w:rFonts w:ascii="Times New Roman" w:hAnsi="Times New Roman" w:cs="Times New Roman"/>
+                <w:rFonts w:ascii="Times New Roman" w:eastAsia="標楷體" w:hAnsi="Times New Roman" w:cs="Times New Roman"/>
                 <w:b/>
               </w:rPr>
             </w:pPr>
             <w:r>
               <w:rPr>
-                <w:rFonts w:ascii="Times New Roman" w:hAnsi="Times New Roman" w:cs="Times New Roman"/>
+                <w:rFonts w:ascii="Times New Roman" w:eastAsia="標楷體" w:hAnsi="Times New Roman" w:cs="Times New Roman"/>
                 <w:b/>
               </w:rPr>
               <w:t xml:space="preserve">Functional </w:t>
             </w:r>
             <w:r>
               <w:rPr>
-                <w:rFonts w:ascii="Times New Roman" w:hAnsi="Times New Roman" w:cs="Times New Roman"/>
+                <w:rFonts w:ascii="Times New Roman" w:eastAsia="標楷體" w:hAnsi="Times New Roman" w:cs="Times New Roman"/>
                 <w:b/>
               </w:rPr>
-              <w:t>Simulation</w:t>
-            </w:r>
-            <w:r>
-              <w:rPr>
-                <w:rFonts w:ascii="Times New Roman" w:hAnsi="Times New Roman" w:cs="Times New Roman" w:hint="eastAsia"/>
-                <w:b/>
-              </w:rPr>
-              <w:t xml:space="preserve"> </w:t>
-            </w:r>
-            <w:r>
-              <w:rPr>
-                <w:rFonts w:ascii="Times New Roman" w:hAnsi="Times New Roman" w:cs="Times New Roman"/>
-                <w:b/>
-              </w:rPr>
-              <w:t>Result</w:t>
+              <w:t>Simulation Result</w:t>
             </w:r>
           </w:p>
         </w:tc>
@@ -183,13 +181,13 @@
             <w:pPr>
               <w:jc w:val="center"/>
               <w:rPr>
-                <w:rFonts w:ascii="Times New Roman" w:hAnsi="Times New Roman" w:cs="Times New Roman"/>
+                <w:rFonts w:ascii="Times New Roman" w:eastAsia="標楷體" w:hAnsi="Times New Roman" w:cs="Times New Roman"/>
                 <w:b/>
               </w:rPr>
             </w:pPr>
             <w:r>
               <w:rPr>
-                <w:rFonts w:ascii="Times New Roman" w:hAnsi="Times New Roman" w:cs="Times New Roman"/>
+                <w:rFonts w:ascii="Times New Roman" w:eastAsia="標楷體" w:hAnsi="Times New Roman" w:cs="Times New Roman"/>
               </w:rPr>
               <w:t>Stage 1</w:t>
             </w:r>
@@ -205,16 +203,15 @@
             <w:pPr>
               <w:jc w:val="center"/>
               <w:rPr>
-                <w:rFonts w:ascii="Times New Roman" w:hAnsi="Times New Roman" w:cs="Times New Roman"/>
+                <w:rFonts w:ascii="Times New Roman" w:eastAsia="標楷體" w:hAnsi="Times New Roman" w:cs="Times New Roman"/>
                 <w:b/>
               </w:rPr>
             </w:pPr>
             <w:r>
               <w:rPr>
-                <w:rFonts w:ascii="Times New Roman" w:hAnsi="Times New Roman" w:cs="Times New Roman"/>
-                <w:color w:val="FF0000"/>
-              </w:rPr>
-              <w:t>Pass/Fail</w:t>
+                <w:rFonts w:ascii="Times New Roman" w:eastAsia="標楷體" w:hAnsi="Times New Roman" w:cs="Times New Roman"/>
+              </w:rPr>
+              <w:t>Pass</w:t>
             </w:r>
           </w:p>
         </w:tc>
@@ -226,21 +223,15 @@
             <w:pPr>
               <w:jc w:val="center"/>
               <w:rPr>
-                <w:rFonts w:ascii="Times New Roman" w:hAnsi="Times New Roman" w:cs="Times New Roman"/>
+                <w:rFonts w:ascii="Times New Roman" w:eastAsia="標楷體" w:hAnsi="Times New Roman" w:cs="Times New Roman"/>
                 <w:b/>
               </w:rPr>
             </w:pPr>
             <w:r>
               <w:rPr>
-                <w:rFonts w:ascii="Times New Roman" w:hAnsi="Times New Roman" w:cs="Times New Roman" w:hint="eastAsia"/>
-              </w:rPr>
-              <w:t>S</w:t>
-            </w:r>
-            <w:r>
-              <w:rPr>
-                <w:rFonts w:ascii="Times New Roman" w:hAnsi="Times New Roman" w:cs="Times New Roman"/>
-              </w:rPr>
-              <w:t>tage 2</w:t>
+                <w:rFonts w:ascii="Times New Roman" w:eastAsia="標楷體" w:hAnsi="Times New Roman" w:cs="Times New Roman"/>
+              </w:rPr>
+              <w:t>Stage 2</w:t>
             </w:r>
           </w:p>
         </w:tc>
@@ -253,16 +244,15 @@
             <w:pPr>
               <w:jc w:val="center"/>
               <w:rPr>
-                <w:rFonts w:ascii="Times New Roman" w:hAnsi="Times New Roman" w:cs="Times New Roman"/>
+                <w:rFonts w:ascii="Times New Roman" w:eastAsia="標楷體" w:hAnsi="Times New Roman" w:cs="Times New Roman"/>
                 <w:b/>
               </w:rPr>
             </w:pPr>
             <w:r>
               <w:rPr>
-                <w:rFonts w:ascii="Times New Roman" w:hAnsi="Times New Roman" w:cs="Times New Roman"/>
-                <w:color w:val="FF0000"/>
-              </w:rPr>
-              <w:t>Pass/Fail</w:t>
+                <w:rFonts w:ascii="Times New Roman" w:eastAsia="標楷體" w:hAnsi="Times New Roman" w:cs="Times New Roman"/>
+              </w:rPr>
+              <w:t>Pass</w:t>
             </w:r>
           </w:p>
         </w:tc>
@@ -274,27 +264,15 @@
             <w:pPr>
               <w:jc w:val="center"/>
               <w:rPr>
-                <w:rFonts w:ascii="Times New Roman" w:hAnsi="Times New Roman" w:cs="Times New Roman"/>
+                <w:rFonts w:ascii="Times New Roman" w:eastAsia="標楷體" w:hAnsi="Times New Roman" w:cs="Times New Roman"/>
                 <w:b/>
               </w:rPr>
             </w:pPr>
             <w:r>
               <w:rPr>
-                <w:rFonts w:ascii="Times New Roman" w:hAnsi="Times New Roman" w:cs="Times New Roman" w:hint="eastAsia"/>
-              </w:rPr>
-              <w:t>S</w:t>
-            </w:r>
-            <w:r>
-              <w:rPr>
-                <w:rFonts w:ascii="Times New Roman" w:hAnsi="Times New Roman" w:cs="Times New Roman"/>
-              </w:rPr>
-              <w:t xml:space="preserve">tage </w:t>
-            </w:r>
-            <w:r>
-              <w:rPr>
-                <w:rFonts w:ascii="Times New Roman" w:hAnsi="Times New Roman" w:cs="Times New Roman" w:hint="eastAsia"/>
-              </w:rPr>
-              <w:t>3</w:t>
+                <w:rFonts w:ascii="Times New Roman" w:eastAsia="標楷體" w:hAnsi="Times New Roman" w:cs="Times New Roman"/>
+              </w:rPr>
+              <w:t>Stage 3</w:t>
             </w:r>
           </w:p>
         </w:tc>
@@ -307,16 +285,15 @@
             <w:pPr>
               <w:jc w:val="center"/>
               <w:rPr>
-                <w:rFonts w:ascii="Times New Roman" w:hAnsi="Times New Roman" w:cs="Times New Roman"/>
+                <w:rFonts w:ascii="Times New Roman" w:eastAsia="標楷體" w:hAnsi="Times New Roman" w:cs="Times New Roman"/>
                 <w:b/>
               </w:rPr>
             </w:pPr>
             <w:r>
               <w:rPr>
-                <w:rFonts w:ascii="Times New Roman" w:hAnsi="Times New Roman" w:cs="Times New Roman"/>
-                <w:color w:val="FF0000"/>
-              </w:rPr>
-              <w:t>Pass/Fail</w:t>
+                <w:rFonts w:ascii="Times New Roman" w:eastAsia="標楷體" w:hAnsi="Times New Roman" w:cs="Times New Roman"/>
+              </w:rPr>
+              <w:t>Pass</w:t>
             </w:r>
           </w:p>
         </w:tc>
@@ -328,27 +305,15 @@
             <w:pPr>
               <w:jc w:val="center"/>
               <w:rPr>
-                <w:rFonts w:ascii="Times New Roman" w:hAnsi="Times New Roman" w:cs="Times New Roman"/>
+                <w:rFonts w:ascii="Times New Roman" w:eastAsia="標楷體" w:hAnsi="Times New Roman" w:cs="Times New Roman"/>
                 <w:b/>
               </w:rPr>
             </w:pPr>
             <w:r>
               <w:rPr>
-                <w:rFonts w:ascii="Times New Roman" w:hAnsi="Times New Roman" w:cs="Times New Roman" w:hint="eastAsia"/>
-              </w:rPr>
-              <w:t>S</w:t>
-            </w:r>
-            <w:r>
-              <w:rPr>
-                <w:rFonts w:ascii="Times New Roman" w:hAnsi="Times New Roman" w:cs="Times New Roman"/>
-              </w:rPr>
-              <w:t xml:space="preserve">tage </w:t>
-            </w:r>
-            <w:r>
-              <w:rPr>
-                <w:rFonts w:ascii="Times New Roman" w:hAnsi="Times New Roman" w:cs="Times New Roman" w:hint="eastAsia"/>
-              </w:rPr>
-              <w:t>4</w:t>
+                <w:rFonts w:ascii="Times New Roman" w:eastAsia="標楷體" w:hAnsi="Times New Roman" w:cs="Times New Roman"/>
+              </w:rPr>
+              <w:t>Stage 4</w:t>
             </w:r>
           </w:p>
         </w:tc>
@@ -361,16 +326,15 @@
             <w:pPr>
               <w:jc w:val="center"/>
               <w:rPr>
-                <w:rFonts w:ascii="Times New Roman" w:hAnsi="Times New Roman" w:cs="Times New Roman"/>
+                <w:rFonts w:ascii="Times New Roman" w:eastAsia="標楷體" w:hAnsi="Times New Roman" w:cs="Times New Roman"/>
                 <w:b/>
               </w:rPr>
             </w:pPr>
             <w:r>
               <w:rPr>
-                <w:rFonts w:ascii="Times New Roman" w:hAnsi="Times New Roman" w:cs="Times New Roman"/>
-                <w:color w:val="FF0000"/>
-              </w:rPr>
-              <w:t>Pass/Fail</w:t>
+                <w:rFonts w:ascii="Times New Roman" w:eastAsia="標楷體" w:hAnsi="Times New Roman" w:cs="Times New Roman"/>
+              </w:rPr>
+              <w:t>Pass</w:t>
             </w:r>
           </w:p>
         </w:tc>
@@ -385,24 +349,17 @@
             <w:pPr>
               <w:jc w:val="center"/>
               <w:rPr>
-                <w:rFonts w:ascii="Times New Roman" w:hAnsi="Times New Roman" w:cs="Times New Roman"/>
+                <w:rFonts w:ascii="Times New Roman" w:eastAsia="標楷體" w:hAnsi="Times New Roman" w:cs="Times New Roman"/>
                 <w:b/>
                 <w:color w:val="FF0000"/>
               </w:rPr>
             </w:pPr>
             <w:r>
               <w:rPr>
-                <w:rFonts w:ascii="Times New Roman" w:hAnsi="Times New Roman" w:cs="Times New Roman" w:hint="eastAsia"/>
+                <w:rFonts w:ascii="Times New Roman" w:eastAsia="標楷體" w:hAnsi="Times New Roman" w:cs="Times New Roman"/>
                 <w:b/>
               </w:rPr>
-              <w:t>S</w:t>
-            </w:r>
-            <w:r>
-              <w:rPr>
-                <w:rFonts w:ascii="Times New Roman" w:hAnsi="Times New Roman" w:cs="Times New Roman"/>
-                <w:b/>
-              </w:rPr>
-              <w:t>tage 1</w:t>
+              <w:t>Stage 1</w:t>
             </w:r>
           </w:p>
         </w:tc>
@@ -421,31 +378,50 @@
             <w:pPr>
               <w:jc w:val="center"/>
               <w:rPr>
-                <w:rFonts w:ascii="Times New Roman" w:hAnsi="Times New Roman" w:cs="Times New Roman"/>
-              </w:rPr>
-            </w:pPr>
-            <w:r>
-              <w:rPr>
-                <w:rFonts w:ascii="Times New Roman" w:hAnsi="Times New Roman" w:cs="Times New Roman" w:hint="eastAsia"/>
-                <w:color w:val="BFBFBF" w:themeColor="background1" w:themeShade="BF"/>
-              </w:rPr>
-              <w:t>(</w:t>
-            </w:r>
-            <w:proofErr w:type="gramStart"/>
-            <w:r>
-              <w:rPr>
-                <w:rFonts w:ascii="Times New Roman" w:hAnsi="Times New Roman" w:cs="Times New Roman"/>
-                <w:color w:val="BFBFBF" w:themeColor="background1" w:themeShade="BF"/>
-              </w:rPr>
-              <w:t>your</w:t>
-            </w:r>
-            <w:proofErr w:type="gramEnd"/>
-            <w:r>
-              <w:rPr>
-                <w:rFonts w:ascii="Times New Roman" w:hAnsi="Times New Roman" w:cs="Times New Roman"/>
-                <w:color w:val="BFBFBF" w:themeColor="background1" w:themeShade="BF"/>
-              </w:rPr>
-              <w:t xml:space="preserve"> simulation result)</w:t>
+                <w:rFonts w:ascii="Times New Roman" w:eastAsia="標楷體" w:hAnsi="Times New Roman" w:cs="Times New Roman"/>
+                <w:color w:val="4472C4" w:themeColor="accent5"/>
+              </w:rPr>
+            </w:pPr>
+            <w:r>
+              <w:rPr>
+                <w:rFonts w:ascii="Times New Roman" w:eastAsia="標楷體" w:hAnsi="Times New Roman" w:cs="Times New Roman"/>
+                <w:color w:val="4472C4" w:themeColor="accent5"/>
+              </w:rPr>
+              <w:drawing>
+                <wp:inline distT="0" distB="0" distL="0" distR="0" wp14:anchorId="3ED9CD42" wp14:editId="44A42BE0">
+                  <wp:extent cx="4887007" cy="438211"/>
+                  <wp:effectExtent l="0" t="0" r="8890" b="0"/>
+                  <wp:docPr id="1" name="圖片 1"/>
+                  <wp:cNvGraphicFramePr>
+                    <a:graphicFrameLocks xmlns:a="http://schemas.openxmlformats.org/drawingml/2006/main" noChangeAspect="1"/>
+                  </wp:cNvGraphicFramePr>
+                  <a:graphic xmlns:a="http://schemas.openxmlformats.org/drawingml/2006/main">
+                    <a:graphicData uri="http://schemas.openxmlformats.org/drawingml/2006/picture">
+                      <pic:pic xmlns:pic="http://schemas.openxmlformats.org/drawingml/2006/picture">
+                        <pic:nvPicPr>
+                          <pic:cNvPr id="1" name=""/>
+                          <pic:cNvPicPr/>
+                        </pic:nvPicPr>
+                        <pic:blipFill>
+                          <a:blip r:embed="rId7"/>
+                          <a:stretch>
+                            <a:fillRect/>
+                          </a:stretch>
+                        </pic:blipFill>
+                        <pic:spPr>
+                          <a:xfrm>
+                            <a:off x="0" y="0"/>
+                            <a:ext cx="4887007" cy="438211"/>
+                          </a:xfrm>
+                          <a:prstGeom prst="rect">
+                            <a:avLst/>
+                          </a:prstGeom>
+                        </pic:spPr>
+                      </pic:pic>
+                    </a:graphicData>
+                  </a:graphic>
+                </wp:inline>
+              </w:drawing>
             </w:r>
           </w:p>
         </w:tc>
@@ -460,24 +436,17 @@
             <w:pPr>
               <w:jc w:val="center"/>
               <w:rPr>
-                <w:rFonts w:ascii="Times New Roman" w:hAnsi="Times New Roman" w:cs="Times New Roman"/>
+                <w:rFonts w:ascii="Times New Roman" w:eastAsia="標楷體" w:hAnsi="Times New Roman" w:cs="Times New Roman"/>
                 <w:b/>
                 <w:color w:val="FF0000"/>
               </w:rPr>
             </w:pPr>
             <w:r>
               <w:rPr>
-                <w:rFonts w:ascii="Times New Roman" w:hAnsi="Times New Roman" w:cs="Times New Roman" w:hint="eastAsia"/>
+                <w:rFonts w:ascii="Times New Roman" w:eastAsia="標楷體" w:hAnsi="Times New Roman" w:cs="Times New Roman"/>
                 <w:b/>
               </w:rPr>
-              <w:t>S</w:t>
-            </w:r>
-            <w:r>
-              <w:rPr>
-                <w:rFonts w:ascii="Times New Roman" w:hAnsi="Times New Roman" w:cs="Times New Roman"/>
-                <w:b/>
-              </w:rPr>
-              <w:t>tage 2</w:t>
+              <w:t>Stage 2</w:t>
             </w:r>
           </w:p>
         </w:tc>
@@ -496,31 +465,50 @@
             <w:pPr>
               <w:jc w:val="center"/>
               <w:rPr>
-                <w:rFonts w:ascii="Times New Roman" w:hAnsi="Times New Roman" w:cs="Times New Roman"/>
-              </w:rPr>
-            </w:pPr>
-            <w:r>
-              <w:rPr>
-                <w:rFonts w:ascii="Times New Roman" w:hAnsi="Times New Roman" w:cs="Times New Roman" w:hint="eastAsia"/>
-                <w:color w:val="BFBFBF" w:themeColor="background1" w:themeShade="BF"/>
-              </w:rPr>
-              <w:t>(</w:t>
-            </w:r>
-            <w:proofErr w:type="gramStart"/>
-            <w:r>
-              <w:rPr>
-                <w:rFonts w:ascii="Times New Roman" w:hAnsi="Times New Roman" w:cs="Times New Roman"/>
-                <w:color w:val="BFBFBF" w:themeColor="background1" w:themeShade="BF"/>
-              </w:rPr>
-              <w:t>your</w:t>
-            </w:r>
-            <w:proofErr w:type="gramEnd"/>
-            <w:r>
-              <w:rPr>
-                <w:rFonts w:ascii="Times New Roman" w:hAnsi="Times New Roman" w:cs="Times New Roman"/>
-                <w:color w:val="BFBFBF" w:themeColor="background1" w:themeShade="BF"/>
-              </w:rPr>
-              <w:t xml:space="preserve"> simulation result)</w:t>
+                <w:rFonts w:ascii="Times New Roman" w:eastAsia="標楷體" w:hAnsi="Times New Roman" w:cs="Times New Roman"/>
+                <w:color w:val="4472C4" w:themeColor="accent5"/>
+              </w:rPr>
+            </w:pPr>
+            <w:r>
+              <w:rPr>
+                <w:rFonts w:ascii="Times New Roman" w:eastAsia="標楷體" w:hAnsi="Times New Roman" w:cs="Times New Roman"/>
+                <w:color w:val="4472C4" w:themeColor="accent5"/>
+              </w:rPr>
+              <w:drawing>
+                <wp:inline distT="0" distB="0" distL="0" distR="0" wp14:anchorId="40399351" wp14:editId="7BD566A9">
+                  <wp:extent cx="4906060" cy="428685"/>
+                  <wp:effectExtent l="0" t="0" r="0" b="9525"/>
+                  <wp:docPr id="2" name="圖片 2"/>
+                  <wp:cNvGraphicFramePr>
+                    <a:graphicFrameLocks xmlns:a="http://schemas.openxmlformats.org/drawingml/2006/main" noChangeAspect="1"/>
+                  </wp:cNvGraphicFramePr>
+                  <a:graphic xmlns:a="http://schemas.openxmlformats.org/drawingml/2006/main">
+                    <a:graphicData uri="http://schemas.openxmlformats.org/drawingml/2006/picture">
+                      <pic:pic xmlns:pic="http://schemas.openxmlformats.org/drawingml/2006/picture">
+                        <pic:nvPicPr>
+                          <pic:cNvPr id="1" name=""/>
+                          <pic:cNvPicPr/>
+                        </pic:nvPicPr>
+                        <pic:blipFill>
+                          <a:blip r:embed="rId8"/>
+                          <a:stretch>
+                            <a:fillRect/>
+                          </a:stretch>
+                        </pic:blipFill>
+                        <pic:spPr>
+                          <a:xfrm>
+                            <a:off x="0" y="0"/>
+                            <a:ext cx="4906060" cy="428685"/>
+                          </a:xfrm>
+                          <a:prstGeom prst="rect">
+                            <a:avLst/>
+                          </a:prstGeom>
+                        </pic:spPr>
+                      </pic:pic>
+                    </a:graphicData>
+                  </a:graphic>
+                </wp:inline>
+              </w:drawing>
             </w:r>
           </w:p>
         </w:tc>
@@ -539,24 +527,17 @@
             <w:pPr>
               <w:jc w:val="center"/>
               <w:rPr>
-                <w:rFonts w:ascii="Times New Roman" w:hAnsi="Times New Roman" w:cs="Times New Roman"/>
+                <w:rFonts w:ascii="Times New Roman" w:eastAsia="標楷體" w:hAnsi="Times New Roman" w:cs="Times New Roman"/>
                 <w:b/>
                 <w:color w:val="BFBFBF" w:themeColor="background1" w:themeShade="BF"/>
               </w:rPr>
             </w:pPr>
             <w:r>
               <w:rPr>
-                <w:rFonts w:ascii="Times New Roman" w:hAnsi="Times New Roman" w:cs="Times New Roman" w:hint="eastAsia"/>
+                <w:rFonts w:ascii="Times New Roman" w:eastAsia="標楷體" w:hAnsi="Times New Roman" w:cs="Times New Roman"/>
                 <w:b/>
               </w:rPr>
-              <w:t>S</w:t>
-            </w:r>
-            <w:r>
-              <w:rPr>
-                <w:rFonts w:ascii="Times New Roman" w:hAnsi="Times New Roman" w:cs="Times New Roman"/>
-                <w:b/>
-              </w:rPr>
-              <w:t>tage 3</w:t>
+              <w:t>Stage 3</w:t>
             </w:r>
           </w:p>
         </w:tc>
@@ -575,32 +556,57 @@
             <w:pPr>
               <w:jc w:val="center"/>
               <w:rPr>
-                <w:rFonts w:ascii="Times New Roman" w:hAnsi="Times New Roman" w:cs="Times New Roman"/>
-                <w:color w:val="BFBFBF" w:themeColor="background1" w:themeShade="BF"/>
-              </w:rPr>
-            </w:pPr>
-            <w:r>
-              <w:rPr>
-                <w:rFonts w:ascii="Times New Roman" w:hAnsi="Times New Roman" w:cs="Times New Roman" w:hint="eastAsia"/>
-                <w:color w:val="BFBFBF" w:themeColor="background1" w:themeShade="BF"/>
-              </w:rPr>
-              <w:t>(</w:t>
-            </w:r>
-            <w:proofErr w:type="gramStart"/>
-            <w:r>
-              <w:rPr>
-                <w:rFonts w:ascii="Times New Roman" w:hAnsi="Times New Roman" w:cs="Times New Roman"/>
-                <w:color w:val="BFBFBF" w:themeColor="background1" w:themeShade="BF"/>
-              </w:rPr>
-              <w:t>your</w:t>
-            </w:r>
-            <w:proofErr w:type="gramEnd"/>
-            <w:r>
-              <w:rPr>
-                <w:rFonts w:ascii="Times New Roman" w:hAnsi="Times New Roman" w:cs="Times New Roman"/>
-                <w:color w:val="BFBFBF" w:themeColor="background1" w:themeShade="BF"/>
-              </w:rPr>
-              <w:t xml:space="preserve"> simulation result)</w:t>
+                <w:rFonts w:ascii="Times New Roman" w:eastAsia="標楷體" w:hAnsi="Times New Roman" w:cs="Times New Roman"/>
+                <w:color w:val="4472C4" w:themeColor="accent5"/>
+              </w:rPr>
+            </w:pPr>
+            <w:r>
+              <w:rPr>
+                <w:rFonts w:ascii="Times New Roman" w:eastAsia="標楷體" w:hAnsi="Times New Roman" w:cs="Times New Roman"/>
+                <w:color w:val="4472C4" w:themeColor="accent5"/>
+              </w:rPr>
+              <w:drawing>
+                <wp:inline distT="0" distB="0" distL="0" distR="0" wp14:anchorId="105D92F1" wp14:editId="2A2B0EC2">
+                  <wp:extent cx="4857748" cy="466725"/>
+                  <wp:effectExtent l="0" t="0" r="635" b="0"/>
+                  <wp:docPr id="3" name="圖片 3"/>
+                  <wp:cNvGraphicFramePr>
+                    <a:graphicFrameLocks xmlns:a="http://schemas.openxmlformats.org/drawingml/2006/main" noChangeAspect="1"/>
+                  </wp:cNvGraphicFramePr>
+                  <a:graphic xmlns:a="http://schemas.openxmlformats.org/drawingml/2006/main">
+                    <a:graphicData uri="http://schemas.openxmlformats.org/drawingml/2006/picture">
+                      <pic:pic xmlns:pic="http://schemas.openxmlformats.org/drawingml/2006/picture">
+                        <pic:nvPicPr>
+                          <pic:cNvPr id="1" name=""/>
+                          <pic:cNvPicPr/>
+                        </pic:nvPicPr>
+                        <pic:blipFill rotWithShape="1">
+                          <a:blip r:embed="rId9"/>
+                          <a:srcRect l="390" t="-8889"/>
+                          <a:stretch/>
+                        </pic:blipFill>
+                        <pic:spPr bwMode="auto">
+                          <a:xfrm>
+                            <a:off x="0" y="0"/>
+                            <a:ext cx="4858428" cy="466790"/>
+                          </a:xfrm>
+                          <a:prstGeom prst="rect">
+                            <a:avLst/>
+                          </a:prstGeom>
+                          <a:ln>
+                            <a:noFill/>
+                          </a:ln>
+                          <a:extLst>
+                            <a:ext uri="{53640926-AAD7-44D8-BBD7-CCE9431645EC}">
+                              <a14:shadowObscured xmlns:a14="http://schemas.microsoft.com/office/drawing/2010/main"/>
+                            </a:ext>
+                          </a:extLst>
+                        </pic:spPr>
+                      </pic:pic>
+                    </a:graphicData>
+                  </a:graphic>
+                </wp:inline>
+              </w:drawing>
             </w:r>
           </w:p>
         </w:tc>
@@ -618,26 +624,18 @@
             <w:pPr>
               <w:jc w:val="center"/>
               <w:rPr>
-                <w:rFonts w:ascii="Times New Roman" w:hAnsi="Times New Roman" w:cs="Times New Roman"/>
+                <w:rFonts w:ascii="Times New Roman" w:eastAsia="標楷體" w:hAnsi="Times New Roman" w:cs="Times New Roman"/>
                 <w:b/>
                 <w:color w:val="BFBFBF" w:themeColor="background1" w:themeShade="BF"/>
               </w:rPr>
             </w:pPr>
             <w:r>
               <w:rPr>
-                <w:rFonts w:ascii="Times New Roman" w:hAnsi="Times New Roman" w:cs="Times New Roman" w:hint="eastAsia"/>
+                <w:rFonts w:ascii="Times New Roman" w:eastAsia="標楷體" w:hAnsi="Times New Roman" w:cs="Times New Roman"/>
                 <w:b/>
                 <w:color w:val="000000" w:themeColor="text1"/>
               </w:rPr>
-              <w:t>S</w:t>
-            </w:r>
-            <w:r>
-              <w:rPr>
-                <w:rFonts w:ascii="Times New Roman" w:hAnsi="Times New Roman" w:cs="Times New Roman"/>
-                <w:b/>
-                <w:color w:val="000000" w:themeColor="text1"/>
-              </w:rPr>
-              <w:t>tage 4</w:t>
+              <w:t>Stage 4</w:t>
             </w:r>
           </w:p>
         </w:tc>
@@ -656,32 +654,50 @@
             <w:pPr>
               <w:jc w:val="center"/>
               <w:rPr>
-                <w:rFonts w:ascii="Times New Roman" w:hAnsi="Times New Roman" w:cs="Times New Roman"/>
-                <w:color w:val="BFBFBF" w:themeColor="background1" w:themeShade="BF"/>
-              </w:rPr>
-            </w:pPr>
-            <w:r>
-              <w:rPr>
-                <w:rFonts w:ascii="Times New Roman" w:hAnsi="Times New Roman" w:cs="Times New Roman" w:hint="eastAsia"/>
-                <w:color w:val="BFBFBF" w:themeColor="background1" w:themeShade="BF"/>
-              </w:rPr>
-              <w:t>(</w:t>
-            </w:r>
-            <w:proofErr w:type="gramStart"/>
-            <w:r>
-              <w:rPr>
-                <w:rFonts w:ascii="Times New Roman" w:hAnsi="Times New Roman" w:cs="Times New Roman"/>
-                <w:color w:val="BFBFBF" w:themeColor="background1" w:themeShade="BF"/>
-              </w:rPr>
-              <w:t>your</w:t>
-            </w:r>
-            <w:proofErr w:type="gramEnd"/>
-            <w:r>
-              <w:rPr>
-                <w:rFonts w:ascii="Times New Roman" w:hAnsi="Times New Roman" w:cs="Times New Roman"/>
-                <w:color w:val="BFBFBF" w:themeColor="background1" w:themeShade="BF"/>
-              </w:rPr>
-              <w:t xml:space="preserve"> simulation result)</w:t>
+                <w:rFonts w:ascii="Times New Roman" w:eastAsia="標楷體" w:hAnsi="Times New Roman" w:cs="Times New Roman"/>
+                <w:color w:val="4472C4" w:themeColor="accent5"/>
+              </w:rPr>
+            </w:pPr>
+            <w:r>
+              <w:rPr>
+                <w:rFonts w:ascii="Times New Roman" w:eastAsia="標楷體" w:hAnsi="Times New Roman" w:cs="Times New Roman"/>
+                <w:color w:val="4472C4" w:themeColor="accent5"/>
+              </w:rPr>
+              <w:drawing>
+                <wp:inline distT="0" distB="0" distL="0" distR="0" wp14:anchorId="7249AA89" wp14:editId="0F2032F9">
+                  <wp:extent cx="4906060" cy="428685"/>
+                  <wp:effectExtent l="0" t="0" r="0" b="9525"/>
+                  <wp:docPr id="4" name="圖片 4"/>
+                  <wp:cNvGraphicFramePr>
+                    <a:graphicFrameLocks xmlns:a="http://schemas.openxmlformats.org/drawingml/2006/main" noChangeAspect="1"/>
+                  </wp:cNvGraphicFramePr>
+                  <a:graphic xmlns:a="http://schemas.openxmlformats.org/drawingml/2006/main">
+                    <a:graphicData uri="http://schemas.openxmlformats.org/drawingml/2006/picture">
+                      <pic:pic xmlns:pic="http://schemas.openxmlformats.org/drawingml/2006/picture">
+                        <pic:nvPicPr>
+                          <pic:cNvPr id="1" name=""/>
+                          <pic:cNvPicPr/>
+                        </pic:nvPicPr>
+                        <pic:blipFill>
+                          <a:blip r:embed="rId10"/>
+                          <a:stretch>
+                            <a:fillRect/>
+                          </a:stretch>
+                        </pic:blipFill>
+                        <pic:spPr>
+                          <a:xfrm>
+                            <a:off x="0" y="0"/>
+                            <a:ext cx="4906060" cy="428685"/>
+                          </a:xfrm>
+                          <a:prstGeom prst="rect">
+                            <a:avLst/>
+                          </a:prstGeom>
+                        </pic:spPr>
+                      </pic:pic>
+                    </a:graphicData>
+                  </a:graphic>
+                </wp:inline>
+              </w:drawing>
             </w:r>
           </w:p>
         </w:tc>
@@ -702,12 +718,12 @@
               </w:tabs>
               <w:jc w:val="center"/>
               <w:rPr>
-                <w:rFonts w:ascii="Times New Roman" w:hAnsi="Times New Roman" w:cs="Times New Roman"/>
-              </w:rPr>
-            </w:pPr>
-            <w:r>
-              <w:rPr>
-                <w:rFonts w:ascii="Times New Roman" w:hAnsi="Times New Roman" w:cs="Times New Roman"/>
+                <w:rFonts w:ascii="Times New Roman" w:eastAsia="標楷體" w:hAnsi="Times New Roman" w:cs="Times New Roman"/>
+              </w:rPr>
+            </w:pPr>
+            <w:r>
+              <w:rPr>
+                <w:rFonts w:ascii="Times New Roman" w:eastAsia="標楷體" w:hAnsi="Times New Roman" w:cs="Times New Roman"/>
                 <w:b/>
               </w:rPr>
               <w:t>Description of your design</w:t>
@@ -727,10 +743,770 @@
           <w:p>
             <w:pPr>
               <w:rPr>
-                <w:rFonts w:ascii="Times New Roman" w:hAnsi="Times New Roman" w:cs="Times New Roman"/>
-                <w:color w:val="BFBFBF" w:themeColor="background1" w:themeShade="BF"/>
-              </w:rPr>
-            </w:pPr>
+                <w:rFonts w:ascii="Times New Roman" w:eastAsia="標楷體" w:hAnsi="Times New Roman" w:cs="Times New Roman"/>
+              </w:rPr>
+            </w:pPr>
+            <w:r>
+              <w:rPr>
+                <w:rFonts w:ascii="Times New Roman" w:eastAsia="標楷體" w:hAnsi="Times New Roman" w:cs="Times New Roman"/>
+              </w:rPr>
+              <w:t>MMS_4num.v:</w:t>
+            </w:r>
+          </w:p>
+          <w:p>
+            <w:pPr>
+              <w:rPr>
+                <w:rFonts w:ascii="Times New Roman" w:eastAsia="標楷體" w:hAnsi="Times New Roman" w:cs="Times New Roman"/>
+              </w:rPr>
+            </w:pPr>
+            <w:r>
+              <w:rPr>
+                <w:rFonts w:ascii="Times New Roman" w:eastAsia="標楷體" w:hAnsi="Times New Roman" w:cs="Times New Roman" w:hint="eastAsia"/>
+              </w:rPr>
+              <w:t>宣告</w:t>
+            </w:r>
+            <w:r>
+              <w:rPr>
+                <w:rFonts w:ascii="Times New Roman" w:eastAsia="標楷體" w:hAnsi="Times New Roman" w:cs="Times New Roman"/>
+              </w:rPr>
+              <w:t>cmp1</w:t>
+            </w:r>
+            <w:r>
+              <w:rPr>
+                <w:rFonts w:ascii="Times New Roman" w:eastAsia="標楷體" w:hAnsi="Times New Roman" w:cs="Times New Roman" w:hint="eastAsia"/>
+              </w:rPr>
+              <w:t>與</w:t>
+            </w:r>
+            <w:r>
+              <w:rPr>
+                <w:rFonts w:ascii="Times New Roman" w:eastAsia="標楷體" w:hAnsi="Times New Roman" w:cs="Times New Roman" w:hint="eastAsia"/>
+              </w:rPr>
+              <w:t>c</w:t>
+            </w:r>
+            <w:r>
+              <w:rPr>
+                <w:rFonts w:ascii="Times New Roman" w:eastAsia="標楷體" w:hAnsi="Times New Roman" w:cs="Times New Roman"/>
+              </w:rPr>
+              <w:t>mp2</w:t>
+            </w:r>
+            <w:r>
+              <w:rPr>
+                <w:rFonts w:ascii="Times New Roman" w:eastAsia="標楷體" w:hAnsi="Times New Roman" w:cs="Times New Roman" w:hint="eastAsia"/>
+              </w:rPr>
+              <w:t xml:space="preserve"> </w:t>
+            </w:r>
+            <w:r>
+              <w:rPr>
+                <w:rFonts w:ascii="Times New Roman" w:eastAsia="標楷體" w:hAnsi="Times New Roman" w:cs="Times New Roman" w:hint="eastAsia"/>
+              </w:rPr>
+              <w:t>為</w:t>
+            </w:r>
+            <w:r>
+              <w:rPr>
+                <w:rFonts w:ascii="Times New Roman" w:eastAsia="標楷體" w:hAnsi="Times New Roman" w:cs="Times New Roman" w:hint="eastAsia"/>
+              </w:rPr>
+              <w:t>8</w:t>
+            </w:r>
+            <w:r>
+              <w:rPr>
+                <w:rFonts w:ascii="Times New Roman" w:eastAsia="標楷體" w:hAnsi="Times New Roman" w:cs="Times New Roman"/>
+              </w:rPr>
+              <w:t>-bit</w:t>
+            </w:r>
+            <w:r>
+              <w:rPr>
+                <w:rFonts w:ascii="Times New Roman" w:eastAsia="標楷體" w:hAnsi="Times New Roman" w:cs="Times New Roman" w:hint="eastAsia"/>
+              </w:rPr>
+              <w:t>變數在</w:t>
+            </w:r>
+            <w:r>
+              <w:rPr>
+                <w:rFonts w:ascii="Times New Roman" w:eastAsia="標楷體" w:hAnsi="Times New Roman" w:cs="Times New Roman" w:hint="eastAsia"/>
+              </w:rPr>
+              <w:t>s</w:t>
+            </w:r>
+            <w:r>
+              <w:rPr>
+                <w:rFonts w:ascii="Times New Roman" w:eastAsia="標楷體" w:hAnsi="Times New Roman" w:cs="Times New Roman"/>
+              </w:rPr>
+              <w:t>tage1</w:t>
+            </w:r>
+            <w:r>
+              <w:rPr>
+                <w:rFonts w:ascii="Times New Roman" w:eastAsia="標楷體" w:hAnsi="Times New Roman" w:cs="Times New Roman" w:hint="eastAsia"/>
+              </w:rPr>
+              <w:t>兩個比較的結果，而</w:t>
+            </w:r>
+            <w:r>
+              <w:rPr>
+                <w:rFonts w:ascii="Times New Roman" w:eastAsia="標楷體" w:hAnsi="Times New Roman" w:cs="Times New Roman" w:hint="eastAsia"/>
+              </w:rPr>
+              <w:t>r</w:t>
+            </w:r>
+            <w:r>
+              <w:rPr>
+                <w:rFonts w:ascii="Times New Roman" w:eastAsia="標楷體" w:hAnsi="Times New Roman" w:cs="Times New Roman"/>
+              </w:rPr>
+              <w:t>esult</w:t>
+            </w:r>
+            <w:r>
+              <w:rPr>
+                <w:rFonts w:ascii="Times New Roman" w:eastAsia="標楷體" w:hAnsi="Times New Roman" w:cs="Times New Roman" w:hint="eastAsia"/>
+              </w:rPr>
+              <w:t>變數為</w:t>
+            </w:r>
+            <w:r>
+              <w:rPr>
+                <w:rFonts w:ascii="Times New Roman" w:eastAsia="標楷體" w:hAnsi="Times New Roman" w:cs="Times New Roman" w:hint="eastAsia"/>
+              </w:rPr>
+              <w:t>m</w:t>
+            </w:r>
+            <w:r>
+              <w:rPr>
+                <w:rFonts w:ascii="Times New Roman" w:eastAsia="標楷體" w:hAnsi="Times New Roman" w:cs="Times New Roman"/>
+              </w:rPr>
+              <w:t>odule</w:t>
+            </w:r>
+            <w:r>
+              <w:rPr>
+                <w:rFonts w:ascii="Times New Roman" w:eastAsia="標楷體" w:hAnsi="Times New Roman" w:cs="Times New Roman" w:hint="eastAsia"/>
+              </w:rPr>
+              <w:t>之輸出，所以與前兩個變數都要宣告成</w:t>
+            </w:r>
+            <w:r>
+              <w:rPr>
+                <w:rFonts w:ascii="Times New Roman" w:eastAsia="標楷體" w:hAnsi="Times New Roman" w:cs="Times New Roman" w:hint="eastAsia"/>
+              </w:rPr>
+              <w:t>reg</w:t>
+            </w:r>
+            <w:r>
+              <w:rPr>
+                <w:rFonts w:ascii="Times New Roman" w:eastAsia="標楷體" w:hAnsi="Times New Roman" w:cs="Times New Roman" w:hint="eastAsia"/>
+              </w:rPr>
+              <w:t>，記住輸出的結果。此題為一組合電路，使用</w:t>
+            </w:r>
+            <w:r>
+              <w:rPr>
+                <w:rFonts w:ascii="Times New Roman" w:eastAsia="標楷體" w:hAnsi="Times New Roman" w:cs="Times New Roman"/>
+              </w:rPr>
+              <w:t>always block</w:t>
+            </w:r>
+            <w:r>
+              <w:rPr>
+                <w:rFonts w:ascii="Times New Roman" w:eastAsia="標楷體" w:hAnsi="Times New Roman" w:cs="Times New Roman" w:hint="eastAsia"/>
+              </w:rPr>
+              <w:t>當其中一個輸入發生變動的時候開始進行，使用</w:t>
+            </w:r>
+            <w:r>
+              <w:rPr>
+                <w:rFonts w:ascii="Times New Roman" w:eastAsia="標楷體" w:hAnsi="Times New Roman" w:cs="Times New Roman" w:hint="eastAsia"/>
+              </w:rPr>
+              <w:t>if-else</w:t>
+            </w:r>
+            <w:r>
+              <w:rPr>
+                <w:rFonts w:ascii="Times New Roman" w:eastAsia="標楷體" w:hAnsi="Times New Roman" w:cs="Times New Roman" w:hint="eastAsia"/>
+              </w:rPr>
+              <w:t>判斷選擇</w:t>
+            </w:r>
+            <w:r>
+              <w:rPr>
+                <w:rFonts w:ascii="Times New Roman" w:eastAsia="標楷體" w:hAnsi="Times New Roman" w:cs="Times New Roman" w:hint="eastAsia"/>
+              </w:rPr>
+              <w:t>s</w:t>
+            </w:r>
+            <w:r>
+              <w:rPr>
+                <w:rFonts w:ascii="Times New Roman" w:eastAsia="標楷體" w:hAnsi="Times New Roman" w:cs="Times New Roman"/>
+              </w:rPr>
+              <w:t>elect</w:t>
+            </w:r>
+            <w:r>
+              <w:rPr>
+                <w:rFonts w:ascii="Times New Roman" w:eastAsia="標楷體" w:hAnsi="Times New Roman" w:cs="Times New Roman" w:hint="eastAsia"/>
+              </w:rPr>
+              <w:t>訊號為</w:t>
+            </w:r>
+            <w:r>
+              <w:rPr>
+                <w:rFonts w:ascii="Times New Roman" w:eastAsia="標楷體" w:hAnsi="Times New Roman" w:cs="Times New Roman" w:hint="eastAsia"/>
+              </w:rPr>
+              <w:t>1</w:t>
+            </w:r>
+            <w:r>
+              <w:rPr>
+                <w:rFonts w:ascii="Times New Roman" w:eastAsia="標楷體" w:hAnsi="Times New Roman" w:cs="Times New Roman" w:hint="eastAsia"/>
+              </w:rPr>
+              <w:t>時則輸出最小值，將兩兩比較的結果存入</w:t>
+            </w:r>
+            <w:r>
+              <w:rPr>
+                <w:rFonts w:ascii="Times New Roman" w:eastAsia="標楷體" w:hAnsi="Times New Roman" w:cs="Times New Roman" w:hint="eastAsia"/>
+              </w:rPr>
+              <w:t>cmp1</w:t>
+            </w:r>
+            <w:r>
+              <w:rPr>
+                <w:rFonts w:ascii="Times New Roman" w:eastAsia="標楷體" w:hAnsi="Times New Roman" w:cs="Times New Roman" w:hint="eastAsia"/>
+              </w:rPr>
+              <w:t>與</w:t>
+            </w:r>
+            <w:r>
+              <w:rPr>
+                <w:rFonts w:ascii="Times New Roman" w:eastAsia="標楷體" w:hAnsi="Times New Roman" w:cs="Times New Roman"/>
+              </w:rPr>
+              <w:t>cmp2</w:t>
+            </w:r>
+            <w:r>
+              <w:rPr>
+                <w:rFonts w:ascii="Times New Roman" w:eastAsia="標楷體" w:hAnsi="Times New Roman" w:cs="Times New Roman" w:hint="eastAsia"/>
+              </w:rPr>
+              <w:t>，再把兩個值比較的結果存入</w:t>
+            </w:r>
+            <w:r>
+              <w:rPr>
+                <w:rFonts w:ascii="Times New Roman" w:eastAsia="標楷體" w:hAnsi="Times New Roman" w:cs="Times New Roman" w:hint="eastAsia"/>
+              </w:rPr>
+              <w:t>r</w:t>
+            </w:r>
+            <w:r>
+              <w:rPr>
+                <w:rFonts w:ascii="Times New Roman" w:eastAsia="標楷體" w:hAnsi="Times New Roman" w:cs="Times New Roman"/>
+              </w:rPr>
+              <w:t>esult</w:t>
+            </w:r>
+            <w:r>
+              <w:rPr>
+                <w:rFonts w:ascii="Times New Roman" w:eastAsia="標楷體" w:hAnsi="Times New Roman" w:cs="Times New Roman" w:hint="eastAsia"/>
+              </w:rPr>
+              <w:t>中，在賦值使用</w:t>
+            </w:r>
+            <w:r>
+              <w:rPr>
+                <w:rFonts w:ascii="Times New Roman" w:eastAsia="標楷體" w:hAnsi="Times New Roman" w:cs="Times New Roman"/>
+              </w:rPr>
+              <w:t>”</w:t>
+            </w:r>
+            <w:r>
+              <w:rPr>
+                <w:rFonts w:ascii="Times New Roman" w:eastAsia="標楷體" w:hAnsi="Times New Roman" w:cs="Times New Roman" w:hint="eastAsia"/>
+              </w:rPr>
+              <w:t>=</w:t>
+            </w:r>
+            <w:r>
+              <w:rPr>
+                <w:rFonts w:ascii="Times New Roman" w:eastAsia="標楷體" w:hAnsi="Times New Roman" w:cs="Times New Roman"/>
+              </w:rPr>
+              <w:t>”</w:t>
+            </w:r>
+            <w:r>
+              <w:rPr>
+                <w:rFonts w:ascii="Times New Roman" w:eastAsia="標楷體" w:hAnsi="Times New Roman" w:cs="Times New Roman" w:hint="eastAsia"/>
+              </w:rPr>
+              <w:t>阻塞式方式，所以會等待</w:t>
+            </w:r>
+            <w:r>
+              <w:rPr>
+                <w:rFonts w:ascii="Times New Roman" w:eastAsia="標楷體" w:hAnsi="Times New Roman" w:cs="Times New Roman" w:hint="eastAsia"/>
+              </w:rPr>
+              <w:t>前一敘述執行後才會執行</w:t>
+            </w:r>
+            <w:r>
+              <w:rPr>
+                <w:rFonts w:ascii="Times New Roman" w:eastAsia="標楷體" w:hAnsi="Times New Roman" w:cs="Times New Roman" w:hint="eastAsia"/>
+              </w:rPr>
+              <w:t>;</w:t>
+            </w:r>
+            <w:r>
+              <w:rPr>
+                <w:rFonts w:ascii="Times New Roman" w:eastAsia="標楷體" w:hAnsi="Times New Roman" w:cs="Times New Roman" w:hint="eastAsia"/>
+              </w:rPr>
+              <w:t>而當</w:t>
+            </w:r>
+            <w:r>
+              <w:rPr>
+                <w:rFonts w:ascii="Times New Roman" w:eastAsia="標楷體" w:hAnsi="Times New Roman" w:cs="Times New Roman" w:hint="eastAsia"/>
+              </w:rPr>
+              <w:t>s</w:t>
+            </w:r>
+            <w:r>
+              <w:rPr>
+                <w:rFonts w:ascii="Times New Roman" w:eastAsia="標楷體" w:hAnsi="Times New Roman" w:cs="Times New Roman"/>
+              </w:rPr>
+              <w:t>elect</w:t>
+            </w:r>
+            <w:r>
+              <w:rPr>
+                <w:rFonts w:ascii="Times New Roman" w:eastAsia="標楷體" w:hAnsi="Times New Roman" w:cs="Times New Roman" w:hint="eastAsia"/>
+              </w:rPr>
+              <w:t>訊號為</w:t>
+            </w:r>
+            <w:r>
+              <w:rPr>
+                <w:rFonts w:ascii="Times New Roman" w:eastAsia="標楷體" w:hAnsi="Times New Roman" w:cs="Times New Roman" w:hint="eastAsia"/>
+              </w:rPr>
+              <w:t>0</w:t>
+            </w:r>
+            <w:r>
+              <w:rPr>
+                <w:rFonts w:ascii="Times New Roman" w:eastAsia="標楷體" w:hAnsi="Times New Roman" w:cs="Times New Roman" w:hint="eastAsia"/>
+              </w:rPr>
+              <w:t>時則輸出最大值，將條件句的輸出結果值相反，同樣還是使用</w:t>
+            </w:r>
+            <w:r>
+              <w:rPr>
+                <w:rFonts w:ascii="Times New Roman" w:eastAsia="標楷體" w:hAnsi="Times New Roman" w:cs="Times New Roman"/>
+              </w:rPr>
+              <w:t>”</w:t>
+            </w:r>
+            <w:r>
+              <w:rPr>
+                <w:rFonts w:ascii="Times New Roman" w:eastAsia="標楷體" w:hAnsi="Times New Roman" w:cs="Times New Roman" w:hint="eastAsia"/>
+              </w:rPr>
+              <w:t>&lt;</w:t>
+            </w:r>
+            <w:r>
+              <w:rPr>
+                <w:rFonts w:ascii="Times New Roman" w:eastAsia="標楷體" w:hAnsi="Times New Roman" w:cs="Times New Roman"/>
+              </w:rPr>
+              <w:t>”</w:t>
+            </w:r>
+            <w:r>
+              <w:rPr>
+                <w:rFonts w:ascii="Times New Roman" w:eastAsia="標楷體" w:hAnsi="Times New Roman" w:cs="Times New Roman" w:hint="eastAsia"/>
+              </w:rPr>
+              <w:t>。</w:t>
+            </w:r>
+            <w:r>
+              <w:rPr>
+                <w:rFonts w:ascii="Times New Roman" w:eastAsia="標楷體" w:hAnsi="Times New Roman" w:cs="Times New Roman"/>
+              </w:rPr>
+              <w:br/>
+            </w:r>
+            <w:r>
+              <w:rPr>
+                <w:rFonts w:ascii="Times New Roman" w:eastAsia="標楷體" w:hAnsi="Times New Roman" w:cs="Times New Roman" w:hint="eastAsia"/>
+              </w:rPr>
+              <w:t>(</w:t>
+            </w:r>
+            <w:r>
+              <w:rPr>
+                <w:rFonts w:ascii="Times New Roman" w:eastAsia="標楷體" w:hAnsi="Times New Roman" w:cs="Times New Roman" w:hint="eastAsia"/>
+              </w:rPr>
+              <w:t>註</w:t>
+            </w:r>
+            <w:r>
+              <w:rPr>
+                <w:rFonts w:ascii="Times New Roman" w:eastAsia="標楷體" w:hAnsi="Times New Roman" w:cs="Times New Roman" w:hint="eastAsia"/>
+              </w:rPr>
+              <w:t>:</w:t>
+            </w:r>
+            <w:r>
+              <w:rPr>
+                <w:rFonts w:ascii="Times New Roman" w:eastAsia="標楷體" w:hAnsi="Times New Roman" w:cs="Times New Roman"/>
+              </w:rPr>
+              <w:t>select</w:t>
+            </w:r>
+            <w:r>
+              <w:rPr>
+                <w:rFonts w:ascii="Times New Roman" w:eastAsia="標楷體" w:hAnsi="Times New Roman" w:cs="Times New Roman" w:hint="eastAsia"/>
+              </w:rPr>
+              <w:t>訊號未宣告</w:t>
+            </w:r>
+            <w:r>
+              <w:rPr>
+                <w:rFonts w:ascii="Times New Roman" w:eastAsia="標楷體" w:hAnsi="Times New Roman" w:cs="Times New Roman" w:hint="eastAsia"/>
+              </w:rPr>
+              <w:t>b</w:t>
+            </w:r>
+            <w:r>
+              <w:rPr>
+                <w:rFonts w:ascii="Times New Roman" w:eastAsia="標楷體" w:hAnsi="Times New Roman" w:cs="Times New Roman"/>
+              </w:rPr>
+              <w:t>it</w:t>
+            </w:r>
+            <w:r>
+              <w:rPr>
+                <w:rFonts w:ascii="Times New Roman" w:eastAsia="標楷體" w:hAnsi="Times New Roman" w:cs="Times New Roman" w:hint="eastAsia"/>
+              </w:rPr>
+              <w:t>數，預設為</w:t>
+            </w:r>
+            <w:r>
+              <w:rPr>
+                <w:rFonts w:ascii="Times New Roman" w:eastAsia="標楷體" w:hAnsi="Times New Roman" w:cs="Times New Roman" w:hint="eastAsia"/>
+              </w:rPr>
+              <w:t>1-</w:t>
+            </w:r>
+            <w:r>
+              <w:rPr>
+                <w:rFonts w:ascii="Times New Roman" w:eastAsia="標楷體" w:hAnsi="Times New Roman" w:cs="Times New Roman"/>
+              </w:rPr>
+              <w:t>bit</w:t>
+            </w:r>
+            <w:r>
+              <w:rPr>
+                <w:rFonts w:ascii="Times New Roman" w:eastAsia="標楷體" w:hAnsi="Times New Roman" w:cs="Times New Roman" w:hint="eastAsia"/>
+              </w:rPr>
+              <w:t>)</w:t>
+            </w:r>
+          </w:p>
+          <w:p>
+            <w:pPr>
+              <w:rPr>
+                <w:rFonts w:ascii="Times New Roman" w:eastAsia="標楷體" w:hAnsi="Times New Roman" w:cs="Times New Roman" w:hint="eastAsia"/>
+              </w:rPr>
+            </w:pPr>
+          </w:p>
+          <w:p>
+            <w:pPr>
+              <w:rPr>
+                <w:rFonts w:ascii="Times New Roman" w:eastAsia="標楷體" w:hAnsi="Times New Roman" w:cs="Times New Roman"/>
+              </w:rPr>
+            </w:pPr>
+            <w:r>
+              <w:rPr>
+                <w:rFonts w:ascii="Times New Roman" w:eastAsia="標楷體" w:hAnsi="Times New Roman" w:cs="Times New Roman" w:hint="eastAsia"/>
+              </w:rPr>
+              <w:lastRenderedPageBreak/>
+              <w:t>MMS_8n</w:t>
+            </w:r>
+            <w:r>
+              <w:rPr>
+                <w:rFonts w:ascii="Times New Roman" w:eastAsia="標楷體" w:hAnsi="Times New Roman" w:cs="Times New Roman"/>
+              </w:rPr>
+              <w:t>um.v:</w:t>
+            </w:r>
+          </w:p>
+          <w:p>
+            <w:pPr>
+              <w:rPr>
+                <w:rFonts w:ascii="Times New Roman" w:eastAsia="標楷體" w:hAnsi="Times New Roman" w:cs="Times New Roman" w:hint="eastAsia"/>
+              </w:rPr>
+            </w:pPr>
+            <w:r>
+              <w:rPr>
+                <w:rFonts w:ascii="Times New Roman" w:eastAsia="標楷體" w:hAnsi="Times New Roman" w:cs="Times New Roman" w:hint="eastAsia"/>
+              </w:rPr>
+              <w:t>使用到</w:t>
+            </w:r>
+            <w:r>
+              <w:rPr>
+                <w:rFonts w:ascii="Times New Roman" w:eastAsia="標楷體" w:hAnsi="Times New Roman" w:cs="Times New Roman" w:hint="eastAsia"/>
+              </w:rPr>
+              <w:t>MMS_4n</w:t>
+            </w:r>
+            <w:r>
+              <w:rPr>
+                <w:rFonts w:ascii="Times New Roman" w:eastAsia="標楷體" w:hAnsi="Times New Roman" w:cs="Times New Roman"/>
+              </w:rPr>
+              <w:t xml:space="preserve">um </w:t>
+            </w:r>
+            <w:r>
+              <w:rPr>
+                <w:rFonts w:ascii="Times New Roman" w:eastAsia="標楷體" w:hAnsi="Times New Roman" w:cs="Times New Roman" w:hint="eastAsia"/>
+              </w:rPr>
+              <w:t>module</w:t>
+            </w:r>
+            <w:r>
+              <w:rPr>
+                <w:rFonts w:ascii="Times New Roman" w:eastAsia="標楷體" w:hAnsi="Times New Roman" w:cs="Times New Roman" w:hint="eastAsia"/>
+              </w:rPr>
+              <w:t>所以在第一行</w:t>
+            </w:r>
+            <w:r>
+              <w:rPr>
+                <w:rFonts w:ascii="Times New Roman" w:eastAsia="標楷體" w:hAnsi="Times New Roman" w:cs="Times New Roman" w:hint="eastAsia"/>
+              </w:rPr>
+              <w:t>i</w:t>
+            </w:r>
+            <w:r>
+              <w:rPr>
+                <w:rFonts w:ascii="Times New Roman" w:eastAsia="標楷體" w:hAnsi="Times New Roman" w:cs="Times New Roman"/>
+              </w:rPr>
+              <w:t>nclude</w:t>
+            </w:r>
+            <w:r>
+              <w:rPr>
+                <w:rFonts w:ascii="Times New Roman" w:eastAsia="標楷體" w:hAnsi="Times New Roman" w:cs="Times New Roman" w:hint="eastAsia"/>
+              </w:rPr>
+              <w:t>(</w:t>
+            </w:r>
+            <w:r>
+              <w:rPr>
+                <w:rFonts w:ascii="Times New Roman" w:eastAsia="標楷體" w:hAnsi="Times New Roman" w:cs="Times New Roman" w:hint="eastAsia"/>
+              </w:rPr>
+              <w:t>不過因為放在同一目錄下所以不</w:t>
+            </w:r>
+            <w:r>
+              <w:rPr>
+                <w:rFonts w:ascii="Times New Roman" w:eastAsia="標楷體" w:hAnsi="Times New Roman" w:cs="Times New Roman" w:hint="eastAsia"/>
+              </w:rPr>
+              <w:t>include</w:t>
+            </w:r>
+            <w:r>
+              <w:rPr>
+                <w:rFonts w:ascii="Times New Roman" w:eastAsia="標楷體" w:hAnsi="Times New Roman" w:cs="Times New Roman" w:hint="eastAsia"/>
+              </w:rPr>
+              <w:t>也可以編譯</w:t>
+            </w:r>
+            <w:r>
+              <w:rPr>
+                <w:rFonts w:ascii="Times New Roman" w:eastAsia="標楷體" w:hAnsi="Times New Roman" w:cs="Times New Roman" w:hint="eastAsia"/>
+              </w:rPr>
+              <w:t>)</w:t>
+            </w:r>
+            <w:r>
+              <w:rPr>
+                <w:rFonts w:ascii="Times New Roman" w:eastAsia="標楷體" w:hAnsi="Times New Roman" w:cs="Times New Roman" w:hint="eastAsia"/>
+              </w:rPr>
+              <w:t>，</w:t>
+            </w:r>
+            <w:r>
+              <w:rPr>
+                <w:rFonts w:ascii="Times New Roman" w:eastAsia="標楷體" w:hAnsi="Times New Roman" w:cs="Times New Roman" w:hint="eastAsia"/>
+              </w:rPr>
+              <w:t>r</w:t>
+            </w:r>
+            <w:r>
+              <w:rPr>
+                <w:rFonts w:ascii="Times New Roman" w:eastAsia="標楷體" w:hAnsi="Times New Roman" w:cs="Times New Roman"/>
+              </w:rPr>
+              <w:t>esult</w:t>
+            </w:r>
+            <w:r>
+              <w:rPr>
+                <w:rFonts w:ascii="Times New Roman" w:eastAsia="標楷體" w:hAnsi="Times New Roman" w:cs="Times New Roman" w:hint="eastAsia"/>
+              </w:rPr>
+              <w:t>變數為輸出，所以宣告成</w:t>
+            </w:r>
+            <w:r>
+              <w:rPr>
+                <w:rFonts w:ascii="Times New Roman" w:eastAsia="標楷體" w:hAnsi="Times New Roman" w:cs="Times New Roman"/>
+              </w:rPr>
+              <w:t>reg</w:t>
+            </w:r>
+            <w:r>
+              <w:rPr>
+                <w:rFonts w:ascii="Times New Roman" w:eastAsia="標楷體" w:hAnsi="Times New Roman" w:cs="Times New Roman" w:hint="eastAsia"/>
+              </w:rPr>
+              <w:t>。使用到</w:t>
+            </w:r>
+            <w:r>
+              <w:rPr>
+                <w:rFonts w:ascii="Times New Roman" w:eastAsia="標楷體" w:hAnsi="Times New Roman" w:cs="Times New Roman" w:hint="eastAsia"/>
+              </w:rPr>
+              <w:t>MMS_4n</w:t>
+            </w:r>
+            <w:r>
+              <w:rPr>
+                <w:rFonts w:ascii="Times New Roman" w:eastAsia="標楷體" w:hAnsi="Times New Roman" w:cs="Times New Roman"/>
+              </w:rPr>
+              <w:t>um</w:t>
+            </w:r>
+            <w:r>
+              <w:rPr>
+                <w:rFonts w:ascii="Times New Roman" w:eastAsia="標楷體" w:hAnsi="Times New Roman" w:cs="Times New Roman" w:hint="eastAsia"/>
+              </w:rPr>
+              <w:t xml:space="preserve"> m</w:t>
+            </w:r>
+            <w:r>
+              <w:rPr>
+                <w:rFonts w:ascii="Times New Roman" w:eastAsia="標楷體" w:hAnsi="Times New Roman" w:cs="Times New Roman"/>
+              </w:rPr>
+              <w:t>odule</w:t>
+            </w:r>
+            <w:r>
+              <w:rPr>
+                <w:rFonts w:ascii="Times New Roman" w:eastAsia="標楷體" w:hAnsi="Times New Roman" w:cs="Times New Roman" w:hint="eastAsia"/>
+              </w:rPr>
+              <w:t>，使用</w:t>
+            </w:r>
+            <w:r>
+              <w:rPr>
+                <w:rFonts w:ascii="Times New Roman" w:eastAsia="標楷體" w:hAnsi="Times New Roman" w:cs="Times New Roman" w:hint="eastAsia"/>
+              </w:rPr>
+              <w:t>by name</w:t>
+            </w:r>
+            <w:r>
+              <w:rPr>
+                <w:rFonts w:ascii="Times New Roman" w:eastAsia="標楷體" w:hAnsi="Times New Roman" w:cs="Times New Roman" w:hint="eastAsia"/>
+              </w:rPr>
+              <w:t>的方式將輸入接入，而</w:t>
+            </w:r>
+            <w:r>
+              <w:rPr>
+                <w:rFonts w:ascii="Times New Roman" w:eastAsia="標楷體" w:hAnsi="Times New Roman" w:cs="Times New Roman"/>
+              </w:rPr>
+              <w:t>mms_4n_cmp1</w:t>
+            </w:r>
+            <w:r>
+              <w:rPr>
+                <w:rFonts w:ascii="Times New Roman" w:eastAsia="標楷體" w:hAnsi="Times New Roman" w:cs="Times New Roman" w:hint="eastAsia"/>
+              </w:rPr>
+              <w:t>與</w:t>
+            </w:r>
+            <w:r>
+              <w:rPr>
+                <w:rFonts w:ascii="Times New Roman" w:eastAsia="標楷體" w:hAnsi="Times New Roman" w:cs="Times New Roman" w:hint="eastAsia"/>
+              </w:rPr>
+              <w:t>m</w:t>
+            </w:r>
+            <w:r>
+              <w:rPr>
+                <w:rFonts w:ascii="Times New Roman" w:eastAsia="標楷體" w:hAnsi="Times New Roman" w:cs="Times New Roman"/>
+              </w:rPr>
+              <w:t>ms_4n_cmp2</w:t>
+            </w:r>
+            <w:r>
+              <w:rPr>
+                <w:rFonts w:ascii="Times New Roman" w:eastAsia="標楷體" w:hAnsi="Times New Roman" w:cs="Times New Roman" w:hint="eastAsia"/>
+              </w:rPr>
+              <w:t>為</w:t>
+            </w:r>
+            <w:r>
+              <w:rPr>
+                <w:rFonts w:ascii="Times New Roman" w:eastAsia="標楷體" w:hAnsi="Times New Roman" w:cs="Times New Roman" w:hint="eastAsia"/>
+              </w:rPr>
+              <w:t>m</w:t>
+            </w:r>
+            <w:r>
+              <w:rPr>
+                <w:rFonts w:ascii="Times New Roman" w:eastAsia="標楷體" w:hAnsi="Times New Roman" w:cs="Times New Roman"/>
+              </w:rPr>
+              <w:t>odule</w:t>
+            </w:r>
+            <w:r>
+              <w:rPr>
+                <w:rFonts w:ascii="Times New Roman" w:eastAsia="標楷體" w:hAnsi="Times New Roman" w:cs="Times New Roman" w:hint="eastAsia"/>
+              </w:rPr>
+              <w:t>輸出結果，因為要輸入到</w:t>
+            </w:r>
+            <w:r>
+              <w:rPr>
+                <w:rFonts w:ascii="Times New Roman" w:eastAsia="標楷體" w:hAnsi="Times New Roman" w:cs="Times New Roman" w:hint="eastAsia"/>
+              </w:rPr>
+              <w:t>module</w:t>
+            </w:r>
+            <w:r>
+              <w:rPr>
+                <w:rFonts w:ascii="Times New Roman" w:eastAsia="標楷體" w:hAnsi="Times New Roman" w:cs="Times New Roman" w:hint="eastAsia"/>
+              </w:rPr>
+              <w:t>中要宣告成</w:t>
+            </w:r>
+            <w:r>
+              <w:rPr>
+                <w:rFonts w:ascii="Times New Roman" w:eastAsia="標楷體" w:hAnsi="Times New Roman" w:cs="Times New Roman" w:hint="eastAsia"/>
+              </w:rPr>
+              <w:t>8</w:t>
+            </w:r>
+            <w:r>
+              <w:rPr>
+                <w:rFonts w:ascii="Times New Roman" w:eastAsia="標楷體" w:hAnsi="Times New Roman" w:cs="Times New Roman"/>
+              </w:rPr>
+              <w:t>-bit</w:t>
+            </w:r>
+            <w:r>
+              <w:rPr>
+                <w:rFonts w:ascii="Times New Roman" w:eastAsia="標楷體" w:hAnsi="Times New Roman" w:cs="Times New Roman" w:hint="eastAsia"/>
+              </w:rPr>
+              <w:t>的</w:t>
+            </w:r>
+            <w:r>
+              <w:rPr>
+                <w:rFonts w:ascii="Times New Roman" w:eastAsia="標楷體" w:hAnsi="Times New Roman" w:cs="Times New Roman" w:hint="eastAsia"/>
+              </w:rPr>
+              <w:t>w</w:t>
+            </w:r>
+            <w:r>
+              <w:rPr>
+                <w:rFonts w:ascii="Times New Roman" w:eastAsia="標楷體" w:hAnsi="Times New Roman" w:cs="Times New Roman"/>
+              </w:rPr>
+              <w:t>ire</w:t>
+            </w:r>
+            <w:r>
+              <w:rPr>
+                <w:rFonts w:ascii="Times New Roman" w:eastAsia="標楷體" w:hAnsi="Times New Roman" w:cs="Times New Roman" w:hint="eastAsia"/>
+              </w:rPr>
+              <w:t>，而</w:t>
+            </w:r>
+            <w:r>
+              <w:rPr>
+                <w:rFonts w:ascii="Times New Roman" w:eastAsia="標楷體" w:hAnsi="Times New Roman" w:cs="Times New Roman" w:hint="eastAsia"/>
+              </w:rPr>
+              <w:t>number0~7</w:t>
+            </w:r>
+            <w:r>
+              <w:rPr>
+                <w:rFonts w:ascii="Times New Roman" w:eastAsia="標楷體" w:hAnsi="Times New Roman" w:cs="Times New Roman" w:hint="eastAsia"/>
+              </w:rPr>
+              <w:t>預設也為</w:t>
+            </w:r>
+            <w:r>
+              <w:rPr>
+                <w:rFonts w:ascii="Times New Roman" w:eastAsia="標楷體" w:hAnsi="Times New Roman" w:cs="Times New Roman" w:hint="eastAsia"/>
+              </w:rPr>
+              <w:t>w</w:t>
+            </w:r>
+            <w:r>
+              <w:rPr>
+                <w:rFonts w:ascii="Times New Roman" w:eastAsia="標楷體" w:hAnsi="Times New Roman" w:cs="Times New Roman"/>
+              </w:rPr>
+              <w:t>ire</w:t>
+            </w:r>
+            <w:r>
+              <w:rPr>
+                <w:rFonts w:ascii="Times New Roman" w:eastAsia="標楷體" w:hAnsi="Times New Roman" w:cs="Times New Roman" w:hint="eastAsia"/>
+              </w:rPr>
+              <w:t>。最後使用</w:t>
+            </w:r>
+            <w:r>
+              <w:rPr>
+                <w:rFonts w:ascii="Times New Roman" w:eastAsia="標楷體" w:hAnsi="Times New Roman" w:cs="Times New Roman" w:hint="eastAsia"/>
+              </w:rPr>
+              <w:t>a</w:t>
+            </w:r>
+            <w:r>
+              <w:rPr>
+                <w:rFonts w:ascii="Times New Roman" w:eastAsia="標楷體" w:hAnsi="Times New Roman" w:cs="Times New Roman"/>
+              </w:rPr>
+              <w:t>lways block</w:t>
+            </w:r>
+            <w:r>
+              <w:rPr>
+                <w:rFonts w:ascii="Times New Roman" w:eastAsia="標楷體" w:hAnsi="Times New Roman" w:cs="Times New Roman" w:hint="eastAsia"/>
+              </w:rPr>
+              <w:t>當輸入出現變化開始進行比較，比較的方式同</w:t>
+            </w:r>
+            <w:r>
+              <w:rPr>
+                <w:rFonts w:ascii="Times New Roman" w:eastAsia="標楷體" w:hAnsi="Times New Roman" w:cs="Times New Roman" w:hint="eastAsia"/>
+              </w:rPr>
+              <w:t>M</w:t>
+            </w:r>
+            <w:r>
+              <w:rPr>
+                <w:rFonts w:ascii="Times New Roman" w:eastAsia="標楷體" w:hAnsi="Times New Roman" w:cs="Times New Roman"/>
+              </w:rPr>
+              <w:t>MS_4num</w:t>
+            </w:r>
+            <w:r>
+              <w:rPr>
+                <w:rFonts w:ascii="Times New Roman" w:eastAsia="標楷體" w:hAnsi="Times New Roman" w:cs="Times New Roman" w:hint="eastAsia"/>
+              </w:rPr>
+              <w:t>一樣將比較的結果存入</w:t>
+            </w:r>
+            <w:r>
+              <w:rPr>
+                <w:rFonts w:ascii="Times New Roman" w:eastAsia="標楷體" w:hAnsi="Times New Roman" w:cs="Times New Roman" w:hint="eastAsia"/>
+              </w:rPr>
+              <w:t>result</w:t>
+            </w:r>
+            <w:r>
+              <w:rPr>
+                <w:rFonts w:ascii="Times New Roman" w:eastAsia="標楷體" w:hAnsi="Times New Roman" w:cs="Times New Roman" w:hint="eastAsia"/>
+              </w:rPr>
+              <w:t>中。</w:t>
+            </w:r>
           </w:p>
         </w:tc>
       </w:tr>
@@ -738,7 +1514,7 @@
     <w:p>
       <w:pPr>
         <w:rPr>
-          <w:rFonts w:ascii="Times New Roman" w:hAnsi="Times New Roman" w:cs="Times New Roman"/>
+          <w:rFonts w:ascii="Times New Roman" w:eastAsia="標楷體" w:hAnsi="Times New Roman" w:cs="Times New Roman"/>
         </w:rPr>
       </w:pPr>
     </w:p>
@@ -1130,6 +1906,7 @@
     <w:lsdException w:name="HTML Sample" w:semiHidden="1" w:unhideWhenUsed="1"/>
     <w:lsdException w:name="HTML Typewriter" w:semiHidden="1" w:unhideWhenUsed="1"/>
     <w:lsdException w:name="HTML Variable" w:semiHidden="1" w:unhideWhenUsed="1"/>
+    <w:lsdException w:name="Normal Table" w:semiHidden="1" w:unhideWhenUsed="1"/>
     <w:lsdException w:name="annotation subject" w:semiHidden="1" w:unhideWhenUsed="1"/>
     <w:lsdException w:name="No List" w:semiHidden="1" w:unhideWhenUsed="1"/>
     <w:lsdException w:name="Outline List 1" w:semiHidden="1" w:unhideWhenUsed="1"/>
@@ -1176,8 +1953,10 @@
     <w:lsdException w:name="Table Subtle 2" w:semiHidden="1" w:unhideWhenUsed="1"/>
     <w:lsdException w:name="Table Web 1" w:semiHidden="1" w:unhideWhenUsed="1"/>
     <w:lsdException w:name="Table Web 2" w:semiHidden="1" w:unhideWhenUsed="1"/>
+    <w:lsdException w:name="Table Web 3" w:semiHidden="1" w:unhideWhenUsed="1"/>
     <w:lsdException w:name="Balloon Text" w:semiHidden="1" w:unhideWhenUsed="1"/>
     <w:lsdException w:name="Table Grid" w:uiPriority="39"/>
+    <w:lsdException w:name="Table Theme" w:semiHidden="1" w:unhideWhenUsed="1"/>
     <w:lsdException w:name="Placeholder Text" w:semiHidden="1"/>
     <w:lsdException w:name="No Spacing" w:uiPriority="1" w:qFormat="1"/>
     <w:lsdException w:name="Light Shading" w:uiPriority="60"/>

</xml_diff>